<commit_message>
update invitation session 5
</commit_message>
<xml_diff>
--- a/assets/assets/pdf/ICGEC-2024-SS-CFP-template.docx
+++ b/assets/assets/pdf/ICGEC-2024-SS-CFP-template.docx
@@ -1,6 +1,6 @@
 
 <file path=word/document.xml><?xml version="1.0" encoding="utf-8"?>
-<w:document xmlns:wpc="http://schemas.microsoft.com/office/word/2010/wordprocessingCanvas" xmlns:cx="http://schemas.microsoft.com/office/drawing/2014/chartex" xmlns:cx1="http://schemas.microsoft.com/office/drawing/2015/9/8/chartex" xmlns:cx2="http://schemas.microsoft.com/office/drawing/2015/10/21/chartex" xmlns:cx3="http://schemas.microsoft.com/office/drawing/2016/5/9/chartex" xmlns:cx4="http://schemas.microsoft.com/office/drawing/2016/5/10/chartex" xmlns:cx5="http://schemas.microsoft.com/office/drawing/2016/5/11/chartex" xmlns:cx6="http://schemas.microsoft.com/office/drawing/2016/5/12/chartex" xmlns:cx7="http://schemas.microsoft.com/office/drawing/2016/5/13/chartex" xmlns:cx8="http://schemas.microsoft.com/office/drawing/2016/5/14/chartex" xmlns:mc="http://schemas.openxmlformats.org/markup-compatibility/2006" xmlns:aink="http://schemas.microsoft.com/office/drawing/2016/ink" xmlns:am3d="http://schemas.microsoft.com/office/drawing/2017/model3d" xmlns:o="urn:schemas-microsoft-com:office:office" xmlns:oel="http://schemas.microsoft.com/office/2019/extlst" xmlns:r="http://schemas.openxmlformats.org/officeDocument/2006/relationships" xmlns:m="http://schemas.openxmlformats.org/officeDocument/2006/math" xmlns:v="urn:schemas-microsoft-com:vml" xmlns:wp14="http://schemas.microsoft.com/office/word/2010/wordprocessingDrawing" xmlns:wp="http://schemas.openxmlformats.org/drawingml/2006/wordprocessingDrawing" xmlns:w10="urn:schemas-microsoft-com:office:word" xmlns:w="http://schemas.openxmlformats.org/wordprocessingml/2006/main" xmlns:w14="http://schemas.microsoft.com/office/word/2010/wordml" xmlns:w15="http://schemas.microsoft.com/office/word/2012/wordml" xmlns:w16cex="http://schemas.microsoft.com/office/word/2018/wordml/cex" xmlns:w16cid="http://schemas.microsoft.com/office/word/2016/wordml/cid" xmlns:w16="http://schemas.microsoft.com/office/word/2018/wordml" xmlns:w16du="http://schemas.microsoft.com/office/word/2023/wordml/word16du" xmlns:w16sdtdh="http://schemas.microsoft.com/office/word/2020/wordml/sdtdatahash" xmlns:w16se="http://schemas.microsoft.com/office/word/2015/wordml/symex" xmlns:wpg="http://schemas.microsoft.com/office/word/2010/wordprocessingGroup" xmlns:wpi="http://schemas.microsoft.com/office/word/2010/wordprocessingInk" xmlns:wne="http://schemas.microsoft.com/office/word/2006/wordml" xmlns:wps="http://schemas.microsoft.com/office/word/2010/wordprocessingShape" mc:Ignorable="w14 w15 w16se w16cid w16 w16cex w16sdtdh w16du wp14">
+<w:document xmlns:wpc="http://schemas.microsoft.com/office/word/2010/wordprocessingCanvas" xmlns:cx="http://schemas.microsoft.com/office/drawing/2014/chartex" xmlns:cx1="http://schemas.microsoft.com/office/drawing/2015/9/8/chartex" xmlns:cx2="http://schemas.microsoft.com/office/drawing/2015/10/21/chartex" xmlns:cx3="http://schemas.microsoft.com/office/drawing/2016/5/9/chartex" xmlns:cx4="http://schemas.microsoft.com/office/drawing/2016/5/10/chartex" xmlns:cx5="http://schemas.microsoft.com/office/drawing/2016/5/11/chartex" xmlns:cx6="http://schemas.microsoft.com/office/drawing/2016/5/12/chartex" xmlns:cx7="http://schemas.microsoft.com/office/drawing/2016/5/13/chartex" xmlns:cx8="http://schemas.microsoft.com/office/drawing/2016/5/14/chartex" xmlns:mc="http://schemas.openxmlformats.org/markup-compatibility/2006" xmlns:aink="http://schemas.microsoft.com/office/drawing/2016/ink" xmlns:am3d="http://schemas.microsoft.com/office/drawing/2017/model3d" xmlns:o="urn:schemas-microsoft-com:office:office" xmlns:r="http://schemas.openxmlformats.org/officeDocument/2006/relationships" xmlns:m="http://schemas.openxmlformats.org/officeDocument/2006/math" xmlns:v="urn:schemas-microsoft-com:vml" xmlns:wp14="http://schemas.microsoft.com/office/word/2010/wordprocessingDrawing" xmlns:wp="http://schemas.openxmlformats.org/drawingml/2006/wordprocessingDrawing" xmlns:w10="urn:schemas-microsoft-com:office:word" xmlns:w="http://schemas.openxmlformats.org/wordprocessingml/2006/main" xmlns:w14="http://schemas.microsoft.com/office/word/2010/wordml" xmlns:w15="http://schemas.microsoft.com/office/word/2012/wordml" xmlns:w16cid="http://schemas.microsoft.com/office/word/2016/wordml/cid" xmlns:w16se="http://schemas.microsoft.com/office/word/2015/wordml/symex" xmlns:wpg="http://schemas.microsoft.com/office/word/2010/wordprocessingGroup" xmlns:wpi="http://schemas.microsoft.com/office/word/2010/wordprocessingInk" xmlns:wne="http://schemas.microsoft.com/office/word/2006/wordml" xmlns:wps="http://schemas.microsoft.com/office/word/2010/wordprocessingShape" mc:Ignorable="w14 w15 w16se w16cid wp14">
   <w:body>
     <w:p>
       <w:pPr>
@@ -21,7 +21,7 @@
       </w:r>
       <w:r>
         <w:rPr>
-          <w:rFonts w:ascii="Book Antiqua" w:eastAsia="游明朝" w:hAnsi="Book Antiqua" w:hint="eastAsia"/>
+          <w:rFonts w:ascii="Book Antiqua" w:eastAsia="Yu Mincho" w:hAnsi="Book Antiqua" w:hint="eastAsia"/>
           <w:b/>
           <w:i/>
           <w:lang w:eastAsia="ja-JP"/>
@@ -62,7 +62,7 @@
       </w:r>
       <w:r>
         <w:rPr>
-          <w:rFonts w:ascii="Book Antiqua" w:eastAsia="游明朝" w:hAnsi="Book Antiqua" w:hint="eastAsia"/>
+          <w:rFonts w:ascii="Book Antiqua" w:eastAsia="Yu Mincho" w:hAnsi="Book Antiqua" w:hint="eastAsia"/>
           <w:b/>
           <w:i/>
           <w:lang w:eastAsia="ja-JP"/>
@@ -82,14 +82,14 @@
       <w:pPr>
         <w:jc w:val="center"/>
         <w:rPr>
-          <w:rFonts w:ascii="Book Antiqua" w:eastAsia="游明朝" w:hAnsi="Book Antiqua"/>
+          <w:rFonts w:ascii="Book Antiqua" w:eastAsia="Yu Mincho" w:hAnsi="Book Antiqua"/>
           <w:b/>
           <w:lang w:eastAsia="ja-JP"/>
         </w:rPr>
       </w:pPr>
       <w:r>
         <w:rPr>
-          <w:rFonts w:ascii="Book Antiqua" w:eastAsia="游明朝" w:hAnsi="Book Antiqua" w:hint="eastAsia"/>
+          <w:rFonts w:ascii="Book Antiqua" w:eastAsia="Yu Mincho" w:hAnsi="Book Antiqua" w:hint="eastAsia"/>
           <w:b/>
           <w:i/>
           <w:lang w:eastAsia="ja-JP"/>
@@ -106,7 +106,7 @@
       </w:r>
       <w:r>
         <w:rPr>
-          <w:rFonts w:ascii="Book Antiqua" w:eastAsia="游明朝" w:hAnsi="Book Antiqua" w:hint="eastAsia"/>
+          <w:rFonts w:ascii="Book Antiqua" w:eastAsia="Yu Mincho" w:hAnsi="Book Antiqua" w:hint="eastAsia"/>
           <w:b/>
           <w:i/>
           <w:lang w:eastAsia="ja-JP"/>
@@ -123,7 +123,7 @@
       </w:r>
       <w:r>
         <w:rPr>
-          <w:rFonts w:ascii="Book Antiqua" w:eastAsia="游明朝" w:hAnsi="Book Antiqua" w:hint="eastAsia"/>
+          <w:rFonts w:ascii="Book Antiqua" w:eastAsia="Yu Mincho" w:hAnsi="Book Antiqua" w:hint="eastAsia"/>
           <w:b/>
           <w:i/>
           <w:lang w:eastAsia="ja-JP"/>
@@ -140,7 +140,7 @@
       </w:r>
       <w:r>
         <w:rPr>
-          <w:rFonts w:ascii="Book Antiqua" w:eastAsia="游明朝" w:hAnsi="Book Antiqua" w:hint="eastAsia"/>
+          <w:rFonts w:ascii="Book Antiqua" w:eastAsia="Yu Mincho" w:hAnsi="Book Antiqua" w:hint="eastAsia"/>
           <w:b/>
           <w:i/>
           <w:lang w:eastAsia="ja-JP"/>
@@ -157,7 +157,7 @@
       </w:r>
       <w:r>
         <w:rPr>
-          <w:rFonts w:ascii="Book Antiqua" w:eastAsia="游明朝" w:hAnsi="Book Antiqua" w:hint="eastAsia"/>
+          <w:rFonts w:ascii="Book Antiqua" w:eastAsia="Yu Mincho" w:hAnsi="Book Antiqua" w:hint="eastAsia"/>
           <w:b/>
           <w:i/>
           <w:lang w:eastAsia="ja-JP"/>
@@ -182,7 +182,7 @@
       </w:r>
       <w:r>
         <w:rPr>
-          <w:rFonts w:ascii="Book Antiqua" w:eastAsia="游明朝" w:hAnsi="Book Antiqua" w:hint="eastAsia"/>
+          <w:rFonts w:ascii="Book Antiqua" w:eastAsia="Yu Mincho" w:hAnsi="Book Antiqua" w:hint="eastAsia"/>
           <w:b/>
           <w:i/>
           <w:lang w:eastAsia="ja-JP"/>
@@ -369,8 +369,39 @@
           <w:color w:val="C00000"/>
           <w:kern w:val="0"/>
         </w:rPr>
-        <w:t>Prof. xxxxxx and Dr. xxxxxx</w:t>
-      </w:r>
+        <w:t xml:space="preserve">Prof. </w:t>
+      </w:r>
+      <w:proofErr w:type="spellStart"/>
+      <w:r>
+        <w:rPr>
+          <w:rFonts w:ascii="Book Antiqua" w:hAnsi="Book Antiqua" w:cs="Arial,Bold"/>
+          <w:bCs/>
+          <w:color w:val="C00000"/>
+          <w:kern w:val="0"/>
+        </w:rPr>
+        <w:t>xxxxxx</w:t>
+      </w:r>
+      <w:proofErr w:type="spellEnd"/>
+      <w:r>
+        <w:rPr>
+          <w:rFonts w:ascii="Book Antiqua" w:hAnsi="Book Antiqua" w:cs="Arial,Bold"/>
+          <w:bCs/>
+          <w:color w:val="C00000"/>
+          <w:kern w:val="0"/>
+        </w:rPr>
+        <w:t xml:space="preserve"> and Dr. </w:t>
+      </w:r>
+      <w:proofErr w:type="spellStart"/>
+      <w:r>
+        <w:rPr>
+          <w:rFonts w:ascii="Book Antiqua" w:hAnsi="Book Antiqua" w:cs="Arial,Bold"/>
+          <w:bCs/>
+          <w:color w:val="C00000"/>
+          <w:kern w:val="0"/>
+        </w:rPr>
+        <w:t>xxxxxx</w:t>
+      </w:r>
+      <w:proofErr w:type="spellEnd"/>
     </w:p>
     <w:p>
       <w:pPr>
@@ -418,7 +449,7 @@
       </w:r>
       <w:r>
         <w:rPr>
-          <w:rFonts w:ascii="Book Antiqua" w:eastAsia="游明朝" w:hAnsi="Book Antiqua" w:cs="Arial,Bold" w:hint="eastAsia"/>
+          <w:rFonts w:ascii="Book Antiqua" w:eastAsia="Yu Mincho" w:hAnsi="Book Antiqua" w:cs="Arial,Bold" w:hint="eastAsia"/>
           <w:bCs/>
           <w:color w:val="C00000"/>
           <w:kern w:val="0"/>
@@ -768,14 +799,32 @@
           <w:color w:val="C00000"/>
           <w:kern w:val="0"/>
         </w:rPr>
-        <w:t>Prof. xxxxxx (</w:t>
-      </w:r>
+        <w:t xml:space="preserve">Prof. </w:t>
+      </w:r>
+      <w:proofErr w:type="spellStart"/>
       <w:r>
         <w:rPr>
           <w:rFonts w:ascii="Book Antiqua" w:hAnsi="Book Antiqua" w:cs="Arial"/>
           <w:color w:val="C00000"/>
           <w:kern w:val="0"/>
         </w:rPr>
+        <w:t>xxxxxx</w:t>
+      </w:r>
+      <w:proofErr w:type="spellEnd"/>
+      <w:r>
+        <w:rPr>
+          <w:rFonts w:ascii="Book Antiqua" w:hAnsi="Book Antiqua" w:cs="Arial"/>
+          <w:color w:val="C00000"/>
+          <w:kern w:val="0"/>
+        </w:rPr>
+        <w:t xml:space="preserve"> (</w:t>
+      </w:r>
+      <w:r>
+        <w:rPr>
+          <w:rFonts w:ascii="Book Antiqua" w:hAnsi="Book Antiqua" w:cs="Arial"/>
+          <w:color w:val="C00000"/>
+          <w:kern w:val="0"/>
+        </w:rPr>
         <w:t>organizer</w:t>
       </w:r>
       <w:r>
@@ -856,7 +905,7 @@
     <w:p>
       <w:pPr>
         <w:rPr>
-          <w:rFonts w:eastAsia="游明朝"/>
+          <w:rFonts w:eastAsia="Yu Mincho"/>
           <w:lang w:eastAsia="ja-JP"/>
         </w:rPr>
       </w:pPr>
@@ -871,7 +920,7 @@
       </w:r>
       <w:r>
         <w:rPr>
-          <w:rFonts w:eastAsia="游明朝" w:hint="eastAsia"/>
+          <w:rFonts w:eastAsia="Yu Mincho" w:hint="eastAsia"/>
           <w:b/>
           <w:bCs/>
           <w:lang w:eastAsia="ja-JP"/>
@@ -887,12 +936,12 @@
       </w:r>
       <w:r>
         <w:rPr>
-          <w:rFonts w:eastAsia="游明朝" w:hint="eastAsia"/>
+          <w:rFonts w:eastAsia="Yu Mincho"/>
           <w:b/>
           <w:bCs/>
           <w:lang w:eastAsia="ja-JP"/>
         </w:rPr>
-        <w:t>8</w:t>
+        <w:t>31</w:t>
       </w:r>
       <w:r>
         <w:rPr>
@@ -903,7 +952,7 @@
       </w:r>
       <w:r>
         <w:rPr>
-          <w:rFonts w:eastAsia="游明朝" w:hint="eastAsia"/>
+          <w:rFonts w:eastAsia="Yu Mincho" w:hint="eastAsia"/>
           <w:b/>
           <w:bCs/>
           <w:lang w:eastAsia="ja-JP"/>
@@ -917,12 +966,12 @@
       </w:r>
       <w:r>
         <w:rPr>
-          <w:rFonts w:eastAsia="游明朝" w:hint="eastAsia"/>
+          <w:rFonts w:eastAsia="Yu Mincho"/>
           <w:b/>
           <w:bCs/>
           <w:lang w:eastAsia="ja-JP"/>
         </w:rPr>
-        <w:t>May</w:t>
+        <w:t>June</w:t>
       </w:r>
       <w:r>
         <w:rPr>
@@ -933,12 +982,21 @@
       </w:r>
       <w:r>
         <w:rPr>
-          <w:rFonts w:eastAsia="游明朝" w:hint="eastAsia"/>
+          <w:rFonts w:eastAsia="Yu Mincho" w:hint="eastAsia"/>
           <w:b/>
           <w:bCs/>
           <w:lang w:eastAsia="ja-JP"/>
         </w:rPr>
-        <w:t>31</w:t>
+        <w:t>1</w:t>
+      </w:r>
+      <w:r>
+        <w:rPr>
+          <w:rFonts w:eastAsia="Yu Mincho"/>
+          <w:b/>
+          <w:bCs/>
+          <w:lang w:eastAsia="ja-JP"/>
+        </w:rPr>
+        <w:t>0</w:t>
       </w:r>
       <w:r>
         <w:rPr>
@@ -949,7 +1007,7 @@
       </w:r>
       <w:r>
         <w:rPr>
-          <w:rFonts w:eastAsia="游明朝" w:hint="eastAsia"/>
+          <w:rFonts w:eastAsia="Yu Mincho" w:hint="eastAsia"/>
           <w:b/>
           <w:bCs/>
           <w:lang w:eastAsia="ja-JP"/>
@@ -963,7 +1021,7 @@
       </w:r>
       <w:r>
         <w:rPr>
-          <w:rFonts w:eastAsia="游明朝" w:hint="eastAsia"/>
+          <w:rFonts w:eastAsia="Yu Mincho" w:hint="eastAsia"/>
           <w:b/>
           <w:bCs/>
           <w:lang w:eastAsia="ja-JP"/>
@@ -979,12 +1037,12 @@
       </w:r>
       <w:r>
         <w:rPr>
-          <w:rFonts w:eastAsia="游明朝" w:hint="eastAsia"/>
+          <w:rFonts w:eastAsia="Yu Mincho"/>
           <w:b/>
           <w:bCs/>
           <w:lang w:eastAsia="ja-JP"/>
         </w:rPr>
-        <w:t>0</w:t>
+        <w:t>7</w:t>
       </w:r>
       <w:r>
         <w:rPr>
@@ -995,13 +1053,37 @@
       </w:r>
       <w:r>
         <w:rPr>
-          <w:rFonts w:eastAsia="游明朝" w:hint="eastAsia"/>
+          <w:rFonts w:eastAsia="Yu Mincho" w:hint="eastAsia"/>
           <w:b/>
           <w:bCs/>
           <w:lang w:eastAsia="ja-JP"/>
         </w:rPr>
         <w:t>4</w:t>
       </w:r>
+      <w:bookmarkStart w:id="0" w:name="_GoBack"/>
+      <w:bookmarkEnd w:id="0"/>
+    </w:p>
+    <w:p>
+      <w:pPr>
+        <w:autoSpaceDE w:val="0"/>
+        <w:autoSpaceDN w:val="0"/>
+        <w:adjustRightInd w:val="0"/>
+        <w:jc w:val="both"/>
+        <w:rPr>
+          <w:b/>
+          <w:bCs/>
+        </w:rPr>
+      </w:pPr>
+      <w:r>
+        <w:t xml:space="preserve">Early bird registration: </w:t>
+      </w:r>
+      <w:r>
+        <w:rPr>
+          <w:b/>
+          <w:bCs/>
+        </w:rPr>
+        <w:t>June 17, 2024</w:t>
+      </w:r>
     </w:p>
     <w:p>
       <w:pPr>
@@ -1065,6 +1147,7 @@
         </w:rPr>
         <w:t xml:space="preserve">Prof. </w:t>
       </w:r>
+      <w:proofErr w:type="spellStart"/>
       <w:r>
         <w:rPr>
           <w:rFonts w:ascii="Book Antiqua" w:hAnsi="Book Antiqua" w:cs="Arial,Bold"/>
@@ -1074,6 +1157,7 @@
         </w:rPr>
         <w:t>xxxxxx</w:t>
       </w:r>
+      <w:proofErr w:type="spellEnd"/>
     </w:p>
     <w:p>
       <w:pPr>
@@ -1095,6 +1179,7 @@
         </w:rPr>
         <w:t xml:space="preserve">Department of </w:t>
       </w:r>
+      <w:proofErr w:type="spellStart"/>
       <w:r>
         <w:rPr>
           <w:rFonts w:ascii="Book Antiqua" w:hAnsi="Book Antiqua" w:cs="Arial"/>
@@ -1103,6 +1188,7 @@
         </w:rPr>
         <w:t>xxxxxx</w:t>
       </w:r>
+      <w:proofErr w:type="spellEnd"/>
     </w:p>
     <w:p>
       <w:pPr>
@@ -1116,6 +1202,7 @@
           <w:kern w:val="0"/>
         </w:rPr>
       </w:pPr>
+      <w:proofErr w:type="spellStart"/>
       <w:r>
         <w:rPr>
           <w:rFonts w:ascii="Book Antiqua" w:hAnsi="Book Antiqua" w:cs="Arial"/>
@@ -1124,6 +1211,7 @@
         </w:rPr>
         <w:t>xxxxxx</w:t>
       </w:r>
+      <w:proofErr w:type="spellEnd"/>
       <w:r>
         <w:rPr>
           <w:rFonts w:ascii="Book Antiqua" w:hAnsi="Book Antiqua" w:cs="Arial"/>
@@ -1178,7 +1266,7 @@
 </file>
 
 <file path=word/endnotes.xml><?xml version="1.0" encoding="utf-8"?>
-<w:endnotes xmlns:wpc="http://schemas.microsoft.com/office/word/2010/wordprocessingCanvas" xmlns:cx="http://schemas.microsoft.com/office/drawing/2014/chartex" xmlns:cx1="http://schemas.microsoft.com/office/drawing/2015/9/8/chartex" xmlns:cx2="http://schemas.microsoft.com/office/drawing/2015/10/21/chartex" xmlns:cx3="http://schemas.microsoft.com/office/drawing/2016/5/9/chartex" xmlns:cx4="http://schemas.microsoft.com/office/drawing/2016/5/10/chartex" xmlns:cx5="http://schemas.microsoft.com/office/drawing/2016/5/11/chartex" xmlns:cx6="http://schemas.microsoft.com/office/drawing/2016/5/12/chartex" xmlns:cx7="http://schemas.microsoft.com/office/drawing/2016/5/13/chartex" xmlns:cx8="http://schemas.microsoft.com/office/drawing/2016/5/14/chartex" xmlns:mc="http://schemas.openxmlformats.org/markup-compatibility/2006" xmlns:aink="http://schemas.microsoft.com/office/drawing/2016/ink" xmlns:am3d="http://schemas.microsoft.com/office/drawing/2017/model3d" xmlns:o="urn:schemas-microsoft-com:office:office" xmlns:oel="http://schemas.microsoft.com/office/2019/extlst" xmlns:r="http://schemas.openxmlformats.org/officeDocument/2006/relationships" xmlns:m="http://schemas.openxmlformats.org/officeDocument/2006/math" xmlns:v="urn:schemas-microsoft-com:vml" xmlns:wp14="http://schemas.microsoft.com/office/word/2010/wordprocessingDrawing" xmlns:wp="http://schemas.openxmlformats.org/drawingml/2006/wordprocessingDrawing" xmlns:w10="urn:schemas-microsoft-com:office:word" xmlns:w="http://schemas.openxmlformats.org/wordprocessingml/2006/main" xmlns:w14="http://schemas.microsoft.com/office/word/2010/wordml" xmlns:w15="http://schemas.microsoft.com/office/word/2012/wordml" xmlns:w16cex="http://schemas.microsoft.com/office/word/2018/wordml/cex" xmlns:w16cid="http://schemas.microsoft.com/office/word/2016/wordml/cid" xmlns:w16="http://schemas.microsoft.com/office/word/2018/wordml" xmlns:w16du="http://schemas.microsoft.com/office/word/2023/wordml/word16du" xmlns:w16sdtdh="http://schemas.microsoft.com/office/word/2020/wordml/sdtdatahash" xmlns:w16se="http://schemas.microsoft.com/office/word/2015/wordml/symex" xmlns:wpg="http://schemas.microsoft.com/office/word/2010/wordprocessingGroup" xmlns:wpi="http://schemas.microsoft.com/office/word/2010/wordprocessingInk" xmlns:wne="http://schemas.microsoft.com/office/word/2006/wordml" xmlns:wps="http://schemas.microsoft.com/office/word/2010/wordprocessingShape" mc:Ignorable="w14 w15 w16se w16cid w16 w16cex w16sdtdh w16du wp14">
+<w:endnotes xmlns:wpc="http://schemas.microsoft.com/office/word/2010/wordprocessingCanvas" xmlns:cx="http://schemas.microsoft.com/office/drawing/2014/chartex" xmlns:cx1="http://schemas.microsoft.com/office/drawing/2015/9/8/chartex" xmlns:cx2="http://schemas.microsoft.com/office/drawing/2015/10/21/chartex" xmlns:cx3="http://schemas.microsoft.com/office/drawing/2016/5/9/chartex" xmlns:cx4="http://schemas.microsoft.com/office/drawing/2016/5/10/chartex" xmlns:cx5="http://schemas.microsoft.com/office/drawing/2016/5/11/chartex" xmlns:cx6="http://schemas.microsoft.com/office/drawing/2016/5/12/chartex" xmlns:cx7="http://schemas.microsoft.com/office/drawing/2016/5/13/chartex" xmlns:cx8="http://schemas.microsoft.com/office/drawing/2016/5/14/chartex" xmlns:mc="http://schemas.openxmlformats.org/markup-compatibility/2006" xmlns:aink="http://schemas.microsoft.com/office/drawing/2016/ink" xmlns:am3d="http://schemas.microsoft.com/office/drawing/2017/model3d" xmlns:o="urn:schemas-microsoft-com:office:office" xmlns:r="http://schemas.openxmlformats.org/officeDocument/2006/relationships" xmlns:m="http://schemas.openxmlformats.org/officeDocument/2006/math" xmlns:v="urn:schemas-microsoft-com:vml" xmlns:wp14="http://schemas.microsoft.com/office/word/2010/wordprocessingDrawing" xmlns:wp="http://schemas.openxmlformats.org/drawingml/2006/wordprocessingDrawing" xmlns:w10="urn:schemas-microsoft-com:office:word" xmlns:w="http://schemas.openxmlformats.org/wordprocessingml/2006/main" xmlns:w14="http://schemas.microsoft.com/office/word/2010/wordml" xmlns:w15="http://schemas.microsoft.com/office/word/2012/wordml" xmlns:w16cid="http://schemas.microsoft.com/office/word/2016/wordml/cid" xmlns:w16se="http://schemas.microsoft.com/office/word/2015/wordml/symex" xmlns:wpg="http://schemas.microsoft.com/office/word/2010/wordprocessingGroup" xmlns:wpi="http://schemas.microsoft.com/office/word/2010/wordprocessingInk" xmlns:wne="http://schemas.microsoft.com/office/word/2006/wordml" xmlns:wps="http://schemas.microsoft.com/office/word/2010/wordprocessingShape" mc:Ignorable="w14 w15 w16se w16cid wp14">
   <w:endnote w:type="separator" w:id="-1">
     <w:p>
       <w:r>
@@ -1197,7 +1285,7 @@
 </file>
 
 <file path=word/footnotes.xml><?xml version="1.0" encoding="utf-8"?>
-<w:footnotes xmlns:wpc="http://schemas.microsoft.com/office/word/2010/wordprocessingCanvas" xmlns:cx="http://schemas.microsoft.com/office/drawing/2014/chartex" xmlns:cx1="http://schemas.microsoft.com/office/drawing/2015/9/8/chartex" xmlns:cx2="http://schemas.microsoft.com/office/drawing/2015/10/21/chartex" xmlns:cx3="http://schemas.microsoft.com/office/drawing/2016/5/9/chartex" xmlns:cx4="http://schemas.microsoft.com/office/drawing/2016/5/10/chartex" xmlns:cx5="http://schemas.microsoft.com/office/drawing/2016/5/11/chartex" xmlns:cx6="http://schemas.microsoft.com/office/drawing/2016/5/12/chartex" xmlns:cx7="http://schemas.microsoft.com/office/drawing/2016/5/13/chartex" xmlns:cx8="http://schemas.microsoft.com/office/drawing/2016/5/14/chartex" xmlns:mc="http://schemas.openxmlformats.org/markup-compatibility/2006" xmlns:aink="http://schemas.microsoft.com/office/drawing/2016/ink" xmlns:am3d="http://schemas.microsoft.com/office/drawing/2017/model3d" xmlns:o="urn:schemas-microsoft-com:office:office" xmlns:oel="http://schemas.microsoft.com/office/2019/extlst" xmlns:r="http://schemas.openxmlformats.org/officeDocument/2006/relationships" xmlns:m="http://schemas.openxmlformats.org/officeDocument/2006/math" xmlns:v="urn:schemas-microsoft-com:vml" xmlns:wp14="http://schemas.microsoft.com/office/word/2010/wordprocessingDrawing" xmlns:wp="http://schemas.openxmlformats.org/drawingml/2006/wordprocessingDrawing" xmlns:w10="urn:schemas-microsoft-com:office:word" xmlns:w="http://schemas.openxmlformats.org/wordprocessingml/2006/main" xmlns:w14="http://schemas.microsoft.com/office/word/2010/wordml" xmlns:w15="http://schemas.microsoft.com/office/word/2012/wordml" xmlns:w16cex="http://schemas.microsoft.com/office/word/2018/wordml/cex" xmlns:w16cid="http://schemas.microsoft.com/office/word/2016/wordml/cid" xmlns:w16="http://schemas.microsoft.com/office/word/2018/wordml" xmlns:w16du="http://schemas.microsoft.com/office/word/2023/wordml/word16du" xmlns:w16sdtdh="http://schemas.microsoft.com/office/word/2020/wordml/sdtdatahash" xmlns:w16se="http://schemas.microsoft.com/office/word/2015/wordml/symex" xmlns:wpg="http://schemas.microsoft.com/office/word/2010/wordprocessingGroup" xmlns:wpi="http://schemas.microsoft.com/office/word/2010/wordprocessingInk" xmlns:wne="http://schemas.microsoft.com/office/word/2006/wordml" xmlns:wps="http://schemas.microsoft.com/office/word/2010/wordprocessingShape" mc:Ignorable="w14 w15 w16se w16cid w16 w16cex w16sdtdh w16du wp14">
+<w:footnotes xmlns:wpc="http://schemas.microsoft.com/office/word/2010/wordprocessingCanvas" xmlns:cx="http://schemas.microsoft.com/office/drawing/2014/chartex" xmlns:cx1="http://schemas.microsoft.com/office/drawing/2015/9/8/chartex" xmlns:cx2="http://schemas.microsoft.com/office/drawing/2015/10/21/chartex" xmlns:cx3="http://schemas.microsoft.com/office/drawing/2016/5/9/chartex" xmlns:cx4="http://schemas.microsoft.com/office/drawing/2016/5/10/chartex" xmlns:cx5="http://schemas.microsoft.com/office/drawing/2016/5/11/chartex" xmlns:cx6="http://schemas.microsoft.com/office/drawing/2016/5/12/chartex" xmlns:cx7="http://schemas.microsoft.com/office/drawing/2016/5/13/chartex" xmlns:cx8="http://schemas.microsoft.com/office/drawing/2016/5/14/chartex" xmlns:mc="http://schemas.openxmlformats.org/markup-compatibility/2006" xmlns:aink="http://schemas.microsoft.com/office/drawing/2016/ink" xmlns:am3d="http://schemas.microsoft.com/office/drawing/2017/model3d" xmlns:o="urn:schemas-microsoft-com:office:office" xmlns:r="http://schemas.openxmlformats.org/officeDocument/2006/relationships" xmlns:m="http://schemas.openxmlformats.org/officeDocument/2006/math" xmlns:v="urn:schemas-microsoft-com:vml" xmlns:wp14="http://schemas.microsoft.com/office/word/2010/wordprocessingDrawing" xmlns:wp="http://schemas.openxmlformats.org/drawingml/2006/wordprocessingDrawing" xmlns:w10="urn:schemas-microsoft-com:office:word" xmlns:w="http://schemas.openxmlformats.org/wordprocessingml/2006/main" xmlns:w14="http://schemas.microsoft.com/office/word/2010/wordml" xmlns:w15="http://schemas.microsoft.com/office/word/2012/wordml" xmlns:w16cid="http://schemas.microsoft.com/office/word/2016/wordml/cid" xmlns:w16se="http://schemas.microsoft.com/office/word/2015/wordml/symex" xmlns:wpg="http://schemas.microsoft.com/office/word/2010/wordprocessingGroup" xmlns:wpi="http://schemas.microsoft.com/office/word/2010/wordprocessingInk" xmlns:wne="http://schemas.microsoft.com/office/word/2006/wordml" xmlns:wps="http://schemas.microsoft.com/office/word/2010/wordprocessingShape" mc:Ignorable="w14 w15 w16se w16cid wp14">
   <w:footnote w:type="separator" w:id="-1">
     <w:p>
       <w:r>
@@ -1216,7 +1304,7 @@
 </file>
 
 <file path=word/numbering.xml><?xml version="1.0" encoding="utf-8"?>
-<w:numbering xmlns:wpc="http://schemas.microsoft.com/office/word/2010/wordprocessingCanvas" xmlns:cx="http://schemas.microsoft.com/office/drawing/2014/chartex" xmlns:cx1="http://schemas.microsoft.com/office/drawing/2015/9/8/chartex" xmlns:cx2="http://schemas.microsoft.com/office/drawing/2015/10/21/chartex" xmlns:cx3="http://schemas.microsoft.com/office/drawing/2016/5/9/chartex" xmlns:cx4="http://schemas.microsoft.com/office/drawing/2016/5/10/chartex" xmlns:cx5="http://schemas.microsoft.com/office/drawing/2016/5/11/chartex" xmlns:cx6="http://schemas.microsoft.com/office/drawing/2016/5/12/chartex" xmlns:cx7="http://schemas.microsoft.com/office/drawing/2016/5/13/chartex" xmlns:cx8="http://schemas.microsoft.com/office/drawing/2016/5/14/chartex" xmlns:mc="http://schemas.openxmlformats.org/markup-compatibility/2006" xmlns:aink="http://schemas.microsoft.com/office/drawing/2016/ink" xmlns:am3d="http://schemas.microsoft.com/office/drawing/2017/model3d" xmlns:o="urn:schemas-microsoft-com:office:office" xmlns:oel="http://schemas.microsoft.com/office/2019/extlst" xmlns:r="http://schemas.openxmlformats.org/officeDocument/2006/relationships" xmlns:m="http://schemas.openxmlformats.org/officeDocument/2006/math" xmlns:v="urn:schemas-microsoft-com:vml" xmlns:wp14="http://schemas.microsoft.com/office/word/2010/wordprocessingDrawing" xmlns:wp="http://schemas.openxmlformats.org/drawingml/2006/wordprocessingDrawing" xmlns:w10="urn:schemas-microsoft-com:office:word" xmlns:w="http://schemas.openxmlformats.org/wordprocessingml/2006/main" xmlns:w14="http://schemas.microsoft.com/office/word/2010/wordml" xmlns:w15="http://schemas.microsoft.com/office/word/2012/wordml" xmlns:w16cex="http://schemas.microsoft.com/office/word/2018/wordml/cex" xmlns:w16cid="http://schemas.microsoft.com/office/word/2016/wordml/cid" xmlns:w16="http://schemas.microsoft.com/office/word/2018/wordml" xmlns:w16du="http://schemas.microsoft.com/office/word/2023/wordml/word16du" xmlns:w16sdtdh="http://schemas.microsoft.com/office/word/2020/wordml/sdtdatahash" xmlns:w16se="http://schemas.microsoft.com/office/word/2015/wordml/symex" xmlns:wpg="http://schemas.microsoft.com/office/word/2010/wordprocessingGroup" xmlns:wpi="http://schemas.microsoft.com/office/word/2010/wordprocessingInk" xmlns:wne="http://schemas.microsoft.com/office/word/2006/wordml" xmlns:wps="http://schemas.microsoft.com/office/word/2010/wordprocessingShape" mc:Ignorable="w14 w15 w16se w16cid w16 w16cex w16sdtdh w16du wp14">
+<w:numbering xmlns:wpc="http://schemas.microsoft.com/office/word/2010/wordprocessingCanvas" xmlns:cx="http://schemas.microsoft.com/office/drawing/2014/chartex" xmlns:cx1="http://schemas.microsoft.com/office/drawing/2015/9/8/chartex" xmlns:cx2="http://schemas.microsoft.com/office/drawing/2015/10/21/chartex" xmlns:cx3="http://schemas.microsoft.com/office/drawing/2016/5/9/chartex" xmlns:cx4="http://schemas.microsoft.com/office/drawing/2016/5/10/chartex" xmlns:cx5="http://schemas.microsoft.com/office/drawing/2016/5/11/chartex" xmlns:cx6="http://schemas.microsoft.com/office/drawing/2016/5/12/chartex" xmlns:cx7="http://schemas.microsoft.com/office/drawing/2016/5/13/chartex" xmlns:cx8="http://schemas.microsoft.com/office/drawing/2016/5/14/chartex" xmlns:mc="http://schemas.openxmlformats.org/markup-compatibility/2006" xmlns:aink="http://schemas.microsoft.com/office/drawing/2016/ink" xmlns:am3d="http://schemas.microsoft.com/office/drawing/2017/model3d" xmlns:o="urn:schemas-microsoft-com:office:office" xmlns:r="http://schemas.openxmlformats.org/officeDocument/2006/relationships" xmlns:m="http://schemas.openxmlformats.org/officeDocument/2006/math" xmlns:v="urn:schemas-microsoft-com:vml" xmlns:wp14="http://schemas.microsoft.com/office/word/2010/wordprocessingDrawing" xmlns:wp="http://schemas.openxmlformats.org/drawingml/2006/wordprocessingDrawing" xmlns:w10="urn:schemas-microsoft-com:office:word" xmlns:w="http://schemas.openxmlformats.org/wordprocessingml/2006/main" xmlns:w14="http://schemas.microsoft.com/office/word/2010/wordml" xmlns:w15="http://schemas.microsoft.com/office/word/2012/wordml" xmlns:w16cid="http://schemas.microsoft.com/office/word/2016/wordml/cid" xmlns:w16se="http://schemas.microsoft.com/office/word/2015/wordml/symex" xmlns:wpg="http://schemas.microsoft.com/office/word/2010/wordprocessingGroup" xmlns:wpi="http://schemas.microsoft.com/office/word/2010/wordprocessingInk" xmlns:wne="http://schemas.microsoft.com/office/word/2006/wordml" xmlns:wps="http://schemas.microsoft.com/office/word/2010/wordprocessingShape" mc:Ignorable="w14 w15 w16se w16cid wp14">
   <w:abstractNum w:abstractNumId="0" w15:restartNumberingAfterBreak="0">
     <w:nsid w:val="547012FA"/>
     <w:multiLevelType w:val="hybridMultilevel"/>
@@ -1392,10 +1480,10 @@
       </w:pPr>
     </w:lvl>
   </w:abstractNum>
-  <w:num w:numId="1" w16cid:durableId="316232439">
+  <w:num w:numId="1">
     <w:abstractNumId w:val="1"/>
   </w:num>
-  <w:num w:numId="2" w16cid:durableId="174468638">
+  <w:num w:numId="2">
     <w:abstractNumId w:val="0"/>
     <w:lvlOverride w:ilvl="0">
       <w:startOverride w:val="1"/>
@@ -1429,7 +1517,7 @@
 </file>
 
 <file path=word/styles.xml><?xml version="1.0" encoding="utf-8"?>
-<w:styles xmlns:mc="http://schemas.openxmlformats.org/markup-compatibility/2006" xmlns:r="http://schemas.openxmlformats.org/officeDocument/2006/relationships" xmlns:w="http://schemas.openxmlformats.org/wordprocessingml/2006/main" xmlns:w14="http://schemas.microsoft.com/office/word/2010/wordml" xmlns:w15="http://schemas.microsoft.com/office/word/2012/wordml" xmlns:w16cex="http://schemas.microsoft.com/office/word/2018/wordml/cex" xmlns:w16cid="http://schemas.microsoft.com/office/word/2016/wordml/cid" xmlns:w16="http://schemas.microsoft.com/office/word/2018/wordml" xmlns:w16du="http://schemas.microsoft.com/office/word/2023/wordml/word16du" xmlns:w16sdtdh="http://schemas.microsoft.com/office/word/2020/wordml/sdtdatahash" xmlns:w16se="http://schemas.microsoft.com/office/word/2015/wordml/symex" mc:Ignorable="w14 w15 w16se w16cid w16 w16cex w16sdtdh w16du">
+<w:styles xmlns:mc="http://schemas.openxmlformats.org/markup-compatibility/2006" xmlns:r="http://schemas.openxmlformats.org/officeDocument/2006/relationships" xmlns:w="http://schemas.openxmlformats.org/wordprocessingml/2006/main" xmlns:w14="http://schemas.microsoft.com/office/word/2010/wordml" xmlns:w15="http://schemas.microsoft.com/office/word/2012/wordml" xmlns:w16cid="http://schemas.microsoft.com/office/word/2016/wordml/cid" xmlns:w16se="http://schemas.microsoft.com/office/word/2015/wordml/symex" mc:Ignorable="w14 w15 w16se w16cid">
   <w:docDefaults>
     <w:rPrDefault>
       <w:rPr>
@@ -1442,7 +1530,7 @@
     </w:rPrDefault>
     <w:pPrDefault/>
   </w:docDefaults>
-  <w:latentStyles w:defLockedState="0" w:defUIPriority="99" w:defSemiHidden="0" w:defUnhideWhenUsed="0" w:defQFormat="0" w:count="376">
+  <w:latentStyles w:defLockedState="0" w:defUIPriority="99" w:defSemiHidden="0" w:defUnhideWhenUsed="0" w:defQFormat="0" w:count="375">
     <w:lsdException w:name="Normal" w:uiPriority="0" w:qFormat="1"/>
     <w:lsdException w:name="heading 1" w:uiPriority="9" w:qFormat="1"/>
     <w:lsdException w:name="heading 2" w:semiHidden="1" w:uiPriority="9" w:unhideWhenUsed="1" w:qFormat="1"/>
@@ -1818,7 +1906,6 @@
     <w:lsdException w:name="Smart Hyperlink" w:semiHidden="1" w:unhideWhenUsed="1"/>
     <w:lsdException w:name="Hashtag" w:semiHidden="1" w:unhideWhenUsed="1"/>
     <w:lsdException w:name="Unresolved Mention" w:semiHidden="1" w:unhideWhenUsed="1"/>
-    <w:lsdException w:name="Smart Link" w:semiHidden="1" w:unhideWhenUsed="1"/>
   </w:latentStyles>
   <w:style w:type="paragraph" w:default="1" w:styleId="Normal">
     <w:name w:val="Normal"/>

</xml_diff>